<commit_message>
HW17: some minor syntax modifications
</commit_message>
<xml_diff>
--- a/1/ReadMe.docx
+++ b/1/ReadMe.docx
@@ -41,19 +41,10 @@
     <w:p>
       <w:pPr>
         <w:rPr>
-          <w:rFonts w:hint="cs"/>
           <w:rtl/>
           <w:lang w:bidi="fa-IR"/>
         </w:rPr>
       </w:pPr>
-      <w:r>
-        <w:rPr>
-          <w:rFonts w:hint="cs"/>
-          <w:rtl/>
-          <w:lang w:bidi="fa-IR"/>
-        </w:rPr>
-        <w:t>شامل آیتم هایی از اسامی پرندگان مانند نمونه طرح شده</w:t>
-      </w:r>
     </w:p>
     <w:sectPr>
       <w:pgSz w:w="12240" w:h="15840"/>

</xml_diff>